<commit_message>
Made basic framework of backend server project. As a sample its user can be access, and database connection is done.
</commit_message>
<xml_diff>
--- a/documents/概要设计.docx
+++ b/documents/概要设计.docx
@@ -157,7 +157,27 @@
           <w:color w:val="000000" w:themeColor="text1"/>
           <w:sz w:val="32"/>
         </w:rPr>
-        <w:t>技术栈说明</w:t>
+        <w:t>技术</w:t>
+      </w:r>
+      <w:proofErr w:type="gramStart"/>
+      <w:r>
+        <w:rPr>
+          <w:rFonts w:hint="eastAsia"/>
+          <w:b/>
+          <w:color w:val="000000" w:themeColor="text1"/>
+          <w:sz w:val="32"/>
+        </w:rPr>
+        <w:t>栈</w:t>
+      </w:r>
+      <w:proofErr w:type="gramEnd"/>
+      <w:r>
+        <w:rPr>
+          <w:rFonts w:hint="eastAsia"/>
+          <w:b/>
+          <w:color w:val="000000" w:themeColor="text1"/>
+          <w:sz w:val="32"/>
+        </w:rPr>
+        <w:t>说明</w:t>
       </w:r>
     </w:p>
     <w:p>
@@ -891,7 +911,21 @@
         <w:rPr>
           <w:rFonts w:hint="eastAsia"/>
         </w:rPr>
-        <w:t>验证码，用户通过验证码设置新的密码。</w:t>
+        <w:t>验证码，用户通过验证</w:t>
+      </w:r>
+      <w:proofErr w:type="gramStart"/>
+      <w:r>
+        <w:rPr>
+          <w:rFonts w:hint="eastAsia"/>
+        </w:rPr>
+        <w:t>码设置</w:t>
+      </w:r>
+      <w:proofErr w:type="gramEnd"/>
+      <w:r>
+        <w:rPr>
+          <w:rFonts w:hint="eastAsia"/>
+        </w:rPr>
+        <w:t>新的密码。</w:t>
       </w:r>
     </w:p>
     <w:p>
@@ -1223,7 +1257,21 @@
         <w:rPr>
           <w:rFonts w:hint="eastAsia"/>
         </w:rPr>
-        <w:t xml:space="preserve">账本邀请支持邮件邀请与邀请链接两种方式。两种方式均基于统一的邀请记录表 </w:t>
+        <w:t>账本邀请支持邮件邀请</w:t>
+      </w:r>
+      <w:proofErr w:type="gramStart"/>
+      <w:r>
+        <w:rPr>
+          <w:rFonts w:hint="eastAsia"/>
+        </w:rPr>
+        <w:t>与邀请</w:t>
+      </w:r>
+      <w:proofErr w:type="gramEnd"/>
+      <w:r>
+        <w:rPr>
+          <w:rFonts w:hint="eastAsia"/>
+        </w:rPr>
+        <w:t xml:space="preserve">链接两种方式。两种方式均基于统一的邀请记录表 </w:t>
       </w:r>
       <w:proofErr w:type="spellStart"/>
       <w:r>
@@ -1581,7 +1629,21 @@
         <w:rPr>
           <w:rFonts w:hint="eastAsia"/>
         </w:rPr>
-        <w:t>类别应该与账本关联，而非用户。（为了支持共享账本）在前端的体现是，用户点击了账本之后才能去设置这个账本下的消费类别。</w:t>
+        <w:t>类别应该与账本关联，而非用户。（为了支持共享账本）在前端的体现是，用户点击了账</w:t>
+      </w:r>
+      <w:proofErr w:type="gramStart"/>
+      <w:r>
+        <w:rPr>
+          <w:rFonts w:hint="eastAsia"/>
+        </w:rPr>
+        <w:t>本之后</w:t>
+      </w:r>
+      <w:proofErr w:type="gramEnd"/>
+      <w:r>
+        <w:rPr>
+          <w:rFonts w:hint="eastAsia"/>
+        </w:rPr>
+        <w:t>才能去设置这个账本下的消费类别。</w:t>
       </w:r>
     </w:p>
     <w:p>
@@ -1773,11 +1835,19 @@
           <w:rFonts w:hint="eastAsia"/>
         </w:rPr>
       </w:pPr>
-      <w:r>
-        <w:rPr>
-          <w:rFonts w:hint="eastAsia"/>
-        </w:rPr>
-        <w:t>按期间与</w:t>
+      <w:proofErr w:type="gramStart"/>
+      <w:r>
+        <w:rPr>
+          <w:rFonts w:hint="eastAsia"/>
+        </w:rPr>
+        <w:t>按期间</w:t>
+      </w:r>
+      <w:proofErr w:type="gramEnd"/>
+      <w:r>
+        <w:rPr>
+          <w:rFonts w:hint="eastAsia"/>
+        </w:rPr>
+        <w:t>与</w:t>
       </w:r>
       <w:r>
         <w:rPr>
@@ -2124,12 +2194,14 @@
         </w:rPr>
         <w:t>/</w:t>
       </w:r>
+      <w:proofErr w:type="gramStart"/>
       <w:r>
         <w:rPr>
           <w:rFonts w:hint="eastAsia"/>
         </w:rPr>
         <w:t>周度预算</w:t>
       </w:r>
+      <w:proofErr w:type="gramEnd"/>
     </w:p>
     <w:p>
       <w:pPr>
@@ -2146,8 +2218,16 @@
         <w:rPr>
           <w:rFonts w:hint="eastAsia"/>
         </w:rPr>
-        <w:t>针对某消费分类设置月/周度预算</w:t>
-      </w:r>
+        <w:t>针对某消费分类设置月/</w:t>
+      </w:r>
+      <w:proofErr w:type="gramStart"/>
+      <w:r>
+        <w:rPr>
+          <w:rFonts w:hint="eastAsia"/>
+        </w:rPr>
+        <w:t>周度预算</w:t>
+      </w:r>
+      <w:proofErr w:type="gramEnd"/>
     </w:p>
     <w:p>
       <w:pPr>
@@ -2385,13 +2465,23 @@
         </w:rPr>
         <w:t>针对其它汇率的原则是——</w:t>
       </w:r>
+      <w:proofErr w:type="gramStart"/>
       <w:r>
         <w:rPr>
           <w:rFonts w:hint="eastAsia"/>
           <w:b/>
           <w:bCs/>
         </w:rPr>
-        <w:t>存历史汇率是必要的，但只存用到的。</w:t>
+        <w:t>存历史汇率</w:t>
+      </w:r>
+      <w:proofErr w:type="gramEnd"/>
+      <w:r>
+        <w:rPr>
+          <w:rFonts w:hint="eastAsia"/>
+          <w:b/>
+          <w:bCs/>
+        </w:rPr>
+        <w:t>是必要的，但只存用到的。</w:t>
       </w:r>
       <w:r>
         <w:rPr>
@@ -2511,6 +2601,9 @@
     <w:p>
       <w:pPr>
         <w:ind w:firstLine="420"/>
+        <w:rPr>
+          <w:rFonts w:hint="eastAsia"/>
+        </w:rPr>
       </w:pPr>
       <w:r>
         <w:rPr>
@@ -2526,6 +2619,9 @@
           <w:ilvl w:val="0"/>
           <w:numId w:val="45"/>
         </w:numPr>
+        <w:rPr>
+          <w:rFonts w:hint="eastAsia"/>
+        </w:rPr>
       </w:pPr>
       <w:r>
         <w:rPr>
@@ -2580,6 +2676,9 @@
       <w:pPr>
         <w:pStyle w:val="a9"/>
         <w:ind w:left="440"/>
+        <w:rPr>
+          <w:rFonts w:hint="eastAsia"/>
+        </w:rPr>
       </w:pPr>
       <w:r>
         <w:rPr>
@@ -2663,19 +2762,7 @@
         <w:rPr>
           <w:rFonts w:hint="eastAsia"/>
         </w:rPr>
-        <w:t>SELECT rat</w:t>
-      </w:r>
-      <w:r>
-        <w:rPr>
-          <w:rFonts w:hint="eastAsia"/>
-        </w:rPr>
-        <w:t xml:space="preserve">e </w:t>
-      </w:r>
-      <w:r>
-        <w:rPr>
-          <w:rFonts w:hint="eastAsia"/>
-        </w:rPr>
-        <w:t xml:space="preserve">FROM </w:t>
+        <w:t xml:space="preserve">SELECT rate FROM </w:t>
       </w:r>
       <w:proofErr w:type="spellStart"/>
       <w:r>
@@ -2689,13 +2776,7 @@
         <w:rPr>
           <w:rFonts w:hint="eastAsia"/>
         </w:rPr>
-        <w:t xml:space="preserve"> </w:t>
-      </w:r>
-      <w:r>
-        <w:rPr>
-          <w:rFonts w:hint="eastAsia"/>
-        </w:rPr>
-        <w:t xml:space="preserve">WHERE </w:t>
+        <w:t xml:space="preserve"> WHERE </w:t>
       </w:r>
       <w:proofErr w:type="spellStart"/>
       <w:r>
@@ -2781,15 +2862,31 @@
       <w:pPr>
         <w:pStyle w:val="a9"/>
         <w:ind w:left="860" w:firstLine="400"/>
-      </w:pPr>
-      <w:r>
-        <w:rPr>
-          <w:rFonts w:hint="eastAsia"/>
-        </w:rPr>
-        <w:t>LIMIT 1;</w:t>
-      </w:r>
-    </w:p>
-    <w:p>
+        <w:rPr>
+          <w:rFonts w:hint="eastAsia"/>
+        </w:rPr>
+      </w:pPr>
+      <w:r>
+        <w:rPr>
+          <w:rFonts w:hint="eastAsia"/>
+        </w:rPr>
+        <w:t xml:space="preserve">LIMIT </w:t>
+      </w:r>
+      <w:proofErr w:type="gramStart"/>
+      <w:r>
+        <w:rPr>
+          <w:rFonts w:hint="eastAsia"/>
+        </w:rPr>
+        <w:t>1;</w:t>
+      </w:r>
+      <w:proofErr w:type="gramEnd"/>
+    </w:p>
+    <w:p>
+      <w:pPr>
+        <w:rPr>
+          <w:rFonts w:hint="eastAsia"/>
+        </w:rPr>
+      </w:pPr>
       <w:r>
         <w:tab/>
       </w:r>
@@ -2816,7 +2913,21 @@
         <w:rPr>
           <w:rFonts w:hint="eastAsia"/>
         </w:rPr>
-        <w:t>查询历史汇率并存库</w:t>
+        <w:t>查询</w:t>
+      </w:r>
+      <w:proofErr w:type="gramStart"/>
+      <w:r>
+        <w:rPr>
+          <w:rFonts w:hint="eastAsia"/>
+        </w:rPr>
+        <w:t>历史汇率</w:t>
+      </w:r>
+      <w:proofErr w:type="gramEnd"/>
+      <w:r>
+        <w:rPr>
+          <w:rFonts w:hint="eastAsia"/>
+        </w:rPr>
+        <w:t>并存库</w:t>
       </w:r>
     </w:p>
     <w:p>
@@ -4342,7 +4453,14 @@
         <w:rPr>
           <w:rFonts w:hint="eastAsia"/>
         </w:rPr>
-        <w:t>account_book_id</w:t>
+        <w:t>account_book_</w:t>
+      </w:r>
+      <w:proofErr w:type="gramStart"/>
+      <w:r>
+        <w:rPr>
+          <w:rFonts w:hint="eastAsia"/>
+        </w:rPr>
+        <w:t>id</w:t>
       </w:r>
       <w:proofErr w:type="spellEnd"/>
       <w:r>
@@ -4359,6 +4477,7 @@
         <w:t>uuid</w:t>
       </w:r>
       <w:proofErr w:type="spellEnd"/>
+      <w:proofErr w:type="gramEnd"/>
       <w:r>
         <w:rPr>
           <w:rFonts w:hint="eastAsia"/>
@@ -4590,8 +4709,16 @@
         <w:rPr>
           <w:rFonts w:hint="eastAsia"/>
         </w:rPr>
-        <w:t xml:space="preserve"> (email);</w:t>
-      </w:r>
+        <w:t xml:space="preserve"> (email</w:t>
+      </w:r>
+      <w:proofErr w:type="gramStart"/>
+      <w:r>
+        <w:rPr>
+          <w:rFonts w:hint="eastAsia"/>
+        </w:rPr>
+        <w:t>);</w:t>
+      </w:r>
+      <w:proofErr w:type="gramEnd"/>
     </w:p>
     <w:p>
       <w:pPr>
@@ -4786,7 +4913,20 @@
           <w:rFonts w:hint="eastAsia"/>
         </w:rPr>
         <w:tab/>
-        <w:t>varchar(3)</w:t>
+      </w:r>
+      <w:proofErr w:type="gramStart"/>
+      <w:r>
+        <w:rPr>
+          <w:rFonts w:hint="eastAsia"/>
+        </w:rPr>
+        <w:t>varchar(</w:t>
+      </w:r>
+      <w:proofErr w:type="gramEnd"/>
+      <w:r>
+        <w:rPr>
+          <w:rFonts w:hint="eastAsia"/>
+        </w:rPr>
+        <w:t>3)</w:t>
       </w:r>
     </w:p>
     <w:p>
@@ -5024,12 +5164,14 @@
         <w:t>owner_user_id</w:t>
       </w:r>
       <w:proofErr w:type="spellEnd"/>
+      <w:proofErr w:type="gramStart"/>
       <w:r>
         <w:rPr>
           <w:rFonts w:hint="eastAsia"/>
         </w:rPr>
         <w:t>);</w:t>
       </w:r>
+      <w:proofErr w:type="gramEnd"/>
     </w:p>
     <w:p>
       <w:pPr>
@@ -5245,7 +5387,20 @@
           <w:rFonts w:hint="eastAsia"/>
         </w:rPr>
         <w:tab/>
-        <w:t>varchar(20)</w:t>
+      </w:r>
+      <w:proofErr w:type="gramStart"/>
+      <w:r>
+        <w:rPr>
+          <w:rFonts w:hint="eastAsia"/>
+        </w:rPr>
+        <w:t>varchar(</w:t>
+      </w:r>
+      <w:proofErr w:type="gramEnd"/>
+      <w:r>
+        <w:rPr>
+          <w:rFonts w:hint="eastAsia"/>
+        </w:rPr>
+        <w:t>20)</w:t>
       </w:r>
       <w:r>
         <w:rPr>
@@ -5377,6 +5532,85 @@
         <w:rPr>
           <w:rFonts w:hint="eastAsia"/>
         </w:rPr>
+        <w:t>account_to_</w:t>
+      </w:r>
+      <w:proofErr w:type="gramStart"/>
+      <w:r>
+        <w:rPr>
+          <w:rFonts w:hint="eastAsia"/>
+        </w:rPr>
+        <w:t>users</w:t>
+      </w:r>
+      <w:proofErr w:type="spellEnd"/>
+      <w:r>
+        <w:rPr>
+          <w:rFonts w:hint="eastAsia"/>
+        </w:rPr>
+        <w:t>(</w:t>
+      </w:r>
+      <w:proofErr w:type="spellStart"/>
+      <w:proofErr w:type="gramEnd"/>
+      <w:r>
+        <w:rPr>
+          <w:rFonts w:hint="eastAsia"/>
+        </w:rPr>
+        <w:t>account_book_id</w:t>
+      </w:r>
+      <w:proofErr w:type="spellEnd"/>
+      <w:r>
+        <w:rPr>
+          <w:rFonts w:hint="eastAsia"/>
+        </w:rPr>
+        <w:t xml:space="preserve">, </w:t>
+      </w:r>
+      <w:proofErr w:type="spellStart"/>
+      <w:r>
+        <w:rPr>
+          <w:rFonts w:hint="eastAsia"/>
+        </w:rPr>
+        <w:t>user_id</w:t>
+      </w:r>
+      <w:proofErr w:type="spellEnd"/>
+      <w:proofErr w:type="gramStart"/>
+      <w:r>
+        <w:rPr>
+          <w:rFonts w:hint="eastAsia"/>
+        </w:rPr>
+        <w:t>);</w:t>
+      </w:r>
+      <w:proofErr w:type="gramEnd"/>
+    </w:p>
+    <w:p>
+      <w:pPr>
+        <w:rPr>
+          <w:rFonts w:hint="eastAsia"/>
+        </w:rPr>
+      </w:pPr>
+      <w:r>
+        <w:rPr>
+          <w:rFonts w:hint="eastAsia"/>
+        </w:rPr>
+        <w:t xml:space="preserve">CREATE INDEX </w:t>
+      </w:r>
+      <w:proofErr w:type="spellStart"/>
+      <w:r>
+        <w:rPr>
+          <w:rFonts w:hint="eastAsia"/>
+        </w:rPr>
+        <w:t>idx_account_to_users_user</w:t>
+      </w:r>
+      <w:proofErr w:type="spellEnd"/>
+      <w:r>
+        <w:rPr>
+          <w:rFonts w:hint="eastAsia"/>
+        </w:rPr>
+        <w:t xml:space="preserve"> ON </w:t>
+      </w:r>
+      <w:proofErr w:type="spellStart"/>
+      <w:r>
+        <w:rPr>
+          <w:rFonts w:hint="eastAsia"/>
+        </w:rPr>
         <w:t>account_to_users</w:t>
       </w:r>
       <w:proofErr w:type="spellEnd"/>
@@ -5391,84 +5625,17 @@
         <w:rPr>
           <w:rFonts w:hint="eastAsia"/>
         </w:rPr>
-        <w:t>account_book_id</w:t>
-      </w:r>
-      <w:proofErr w:type="spellEnd"/>
-      <w:r>
-        <w:rPr>
-          <w:rFonts w:hint="eastAsia"/>
-        </w:rPr>
-        <w:t xml:space="preserve">, </w:t>
-      </w:r>
-      <w:proofErr w:type="spellStart"/>
-      <w:r>
-        <w:rPr>
-          <w:rFonts w:hint="eastAsia"/>
-        </w:rPr>
         <w:t>user_id</w:t>
       </w:r>
       <w:proofErr w:type="spellEnd"/>
+      <w:proofErr w:type="gramStart"/>
       <w:r>
         <w:rPr>
           <w:rFonts w:hint="eastAsia"/>
         </w:rPr>
         <w:t>);</w:t>
       </w:r>
-    </w:p>
-    <w:p>
-      <w:pPr>
-        <w:rPr>
-          <w:rFonts w:hint="eastAsia"/>
-        </w:rPr>
-      </w:pPr>
-      <w:r>
-        <w:rPr>
-          <w:rFonts w:hint="eastAsia"/>
-        </w:rPr>
-        <w:t xml:space="preserve">CREATE INDEX </w:t>
-      </w:r>
-      <w:proofErr w:type="spellStart"/>
-      <w:r>
-        <w:rPr>
-          <w:rFonts w:hint="eastAsia"/>
-        </w:rPr>
-        <w:t>idx_account_to_users_user</w:t>
-      </w:r>
-      <w:proofErr w:type="spellEnd"/>
-      <w:r>
-        <w:rPr>
-          <w:rFonts w:hint="eastAsia"/>
-        </w:rPr>
-        <w:t xml:space="preserve"> ON </w:t>
-      </w:r>
-      <w:proofErr w:type="spellStart"/>
-      <w:r>
-        <w:rPr>
-          <w:rFonts w:hint="eastAsia"/>
-        </w:rPr>
-        <w:t>account_to_users</w:t>
-      </w:r>
-      <w:proofErr w:type="spellEnd"/>
-      <w:r>
-        <w:rPr>
-          <w:rFonts w:hint="eastAsia"/>
-        </w:rPr>
-        <w:t>(</w:t>
-      </w:r>
-      <w:proofErr w:type="spellStart"/>
-      <w:r>
-        <w:rPr>
-          <w:rFonts w:hint="eastAsia"/>
-        </w:rPr>
-        <w:t>user_id</w:t>
-      </w:r>
-      <w:proofErr w:type="spellEnd"/>
-      <w:r>
-        <w:rPr>
-          <w:rFonts w:hint="eastAsia"/>
-        </w:rPr>
-        <w:t>);</w:t>
-      </w:r>
+      <w:proofErr w:type="gramEnd"/>
     </w:p>
     <w:p>
       <w:pPr>
@@ -5657,7 +5824,20 @@
           <w:rFonts w:hint="eastAsia"/>
         </w:rPr>
         <w:tab/>
-        <w:t>varchar(20)</w:t>
+      </w:r>
+      <w:proofErr w:type="gramStart"/>
+      <w:r>
+        <w:rPr>
+          <w:rFonts w:hint="eastAsia"/>
+        </w:rPr>
+        <w:t>varchar(</w:t>
+      </w:r>
+      <w:proofErr w:type="gramEnd"/>
+      <w:r>
+        <w:rPr>
+          <w:rFonts w:hint="eastAsia"/>
+        </w:rPr>
+        <w:t>20)</w:t>
       </w:r>
       <w:r>
         <w:rPr>
@@ -5827,7 +6007,20 @@
           <w:rFonts w:hint="eastAsia"/>
         </w:rPr>
         <w:tab/>
-        <w:t>varchar(20)</w:t>
+      </w:r>
+      <w:proofErr w:type="gramStart"/>
+      <w:r>
+        <w:rPr>
+          <w:rFonts w:hint="eastAsia"/>
+        </w:rPr>
+        <w:t>varchar(</w:t>
+      </w:r>
+      <w:proofErr w:type="gramEnd"/>
+      <w:r>
+        <w:rPr>
+          <w:rFonts w:hint="eastAsia"/>
+        </w:rPr>
+        <w:t>20)</w:t>
       </w:r>
       <w:r>
         <w:rPr>
@@ -5948,8 +6141,16 @@
         <w:rPr>
           <w:rFonts w:hint="eastAsia"/>
         </w:rPr>
-        <w:t>(token);</w:t>
-      </w:r>
+        <w:t>(token</w:t>
+      </w:r>
+      <w:proofErr w:type="gramStart"/>
+      <w:r>
+        <w:rPr>
+          <w:rFonts w:hint="eastAsia"/>
+        </w:rPr>
+        <w:t>);</w:t>
+      </w:r>
+      <w:proofErr w:type="gramEnd"/>
     </w:p>
     <w:p>
       <w:pPr>
@@ -5989,8 +6190,16 @@
         <w:rPr>
           <w:rFonts w:hint="eastAsia"/>
         </w:rPr>
-        <w:t>(status);</w:t>
-      </w:r>
+        <w:t>(status</w:t>
+      </w:r>
+      <w:proofErr w:type="gramStart"/>
+      <w:r>
+        <w:rPr>
+          <w:rFonts w:hint="eastAsia"/>
+        </w:rPr>
+        <w:t>);</w:t>
+      </w:r>
+      <w:proofErr w:type="gramEnd"/>
     </w:p>
     <w:p>
       <w:pPr>
@@ -6040,12 +6249,14 @@
         <w:t>account_book_id</w:t>
       </w:r>
       <w:proofErr w:type="spellEnd"/>
+      <w:proofErr w:type="gramStart"/>
       <w:r>
         <w:rPr>
           <w:rFonts w:hint="eastAsia"/>
         </w:rPr>
         <w:t>);</w:t>
       </w:r>
+      <w:proofErr w:type="gramEnd"/>
     </w:p>
     <w:p>
       <w:pPr>
@@ -6266,12 +6477,14 @@
           <w:rFonts w:hint="eastAsia"/>
         </w:rPr>
       </w:pPr>
+      <w:proofErr w:type="gramStart"/>
       <w:r>
         <w:rPr>
           <w:rFonts w:hint="eastAsia"/>
         </w:rPr>
         <w:t>description</w:t>
       </w:r>
+      <w:proofErr w:type="gramEnd"/>
       <w:r>
         <w:rPr>
           <w:rFonts w:hint="eastAsia"/>
@@ -6487,6 +6700,77 @@
         <w:rPr>
           <w:rFonts w:hint="eastAsia"/>
         </w:rPr>
+        <w:t>transaction_</w:t>
+      </w:r>
+      <w:proofErr w:type="gramStart"/>
+      <w:r>
+        <w:rPr>
+          <w:rFonts w:hint="eastAsia"/>
+        </w:rPr>
+        <w:t>categories</w:t>
+      </w:r>
+      <w:proofErr w:type="spellEnd"/>
+      <w:r>
+        <w:rPr>
+          <w:rFonts w:hint="eastAsia"/>
+        </w:rPr>
+        <w:t>(</w:t>
+      </w:r>
+      <w:proofErr w:type="spellStart"/>
+      <w:proofErr w:type="gramEnd"/>
+      <w:r>
+        <w:rPr>
+          <w:rFonts w:hint="eastAsia"/>
+        </w:rPr>
+        <w:t>account_book_id</w:t>
+      </w:r>
+      <w:proofErr w:type="spellEnd"/>
+      <w:r>
+        <w:rPr>
+          <w:rFonts w:hint="eastAsia"/>
+        </w:rPr>
+        <w:t>, name</w:t>
+      </w:r>
+      <w:proofErr w:type="gramStart"/>
+      <w:r>
+        <w:rPr>
+          <w:rFonts w:hint="eastAsia"/>
+        </w:rPr>
+        <w:t>);</w:t>
+      </w:r>
+      <w:proofErr w:type="gramEnd"/>
+    </w:p>
+    <w:p>
+      <w:pPr>
+        <w:rPr>
+          <w:rFonts w:hint="eastAsia"/>
+        </w:rPr>
+      </w:pPr>
+      <w:r>
+        <w:rPr>
+          <w:rFonts w:hint="eastAsia"/>
+        </w:rPr>
+        <w:t xml:space="preserve">CREATE INDEX </w:t>
+      </w:r>
+      <w:proofErr w:type="spellStart"/>
+      <w:r>
+        <w:rPr>
+          <w:rFonts w:hint="eastAsia"/>
+        </w:rPr>
+        <w:t>idx_categories_account</w:t>
+      </w:r>
+      <w:proofErr w:type="spellEnd"/>
+      <w:r>
+        <w:rPr>
+          <w:rFonts w:hint="eastAsia"/>
+        </w:rPr>
+        <w:t xml:space="preserve"> ON </w:t>
+      </w:r>
+      <w:proofErr w:type="spellStart"/>
+      <w:r>
+        <w:rPr>
+          <w:rFonts w:hint="eastAsia"/>
+        </w:rPr>
         <w:t>transaction_categories</w:t>
       </w:r>
       <w:proofErr w:type="spellEnd"/>
@@ -6504,67 +6788,14 @@
         <w:t>account_book_id</w:t>
       </w:r>
       <w:proofErr w:type="spellEnd"/>
-      <w:r>
-        <w:rPr>
-          <w:rFonts w:hint="eastAsia"/>
-        </w:rPr>
-        <w:t>, name);</w:t>
-      </w:r>
-    </w:p>
-    <w:p>
-      <w:pPr>
-        <w:rPr>
-          <w:rFonts w:hint="eastAsia"/>
-        </w:rPr>
-      </w:pPr>
-      <w:r>
-        <w:rPr>
-          <w:rFonts w:hint="eastAsia"/>
-        </w:rPr>
-        <w:t xml:space="preserve">CREATE INDEX </w:t>
-      </w:r>
-      <w:proofErr w:type="spellStart"/>
-      <w:r>
-        <w:rPr>
-          <w:rFonts w:hint="eastAsia"/>
-        </w:rPr>
-        <w:t>idx_categories_account</w:t>
-      </w:r>
-      <w:proofErr w:type="spellEnd"/>
-      <w:r>
-        <w:rPr>
-          <w:rFonts w:hint="eastAsia"/>
-        </w:rPr>
-        <w:t xml:space="preserve"> ON </w:t>
-      </w:r>
-      <w:proofErr w:type="spellStart"/>
-      <w:r>
-        <w:rPr>
-          <w:rFonts w:hint="eastAsia"/>
-        </w:rPr>
-        <w:t>transaction_categories</w:t>
-      </w:r>
-      <w:proofErr w:type="spellEnd"/>
-      <w:r>
-        <w:rPr>
-          <w:rFonts w:hint="eastAsia"/>
-        </w:rPr>
-        <w:t>(</w:t>
-      </w:r>
-      <w:proofErr w:type="spellStart"/>
-      <w:r>
-        <w:rPr>
-          <w:rFonts w:hint="eastAsia"/>
-        </w:rPr>
-        <w:t>account_book_id</w:t>
-      </w:r>
-      <w:proofErr w:type="spellEnd"/>
+      <w:proofErr w:type="gramStart"/>
       <w:r>
         <w:rPr>
           <w:rFonts w:hint="eastAsia"/>
         </w:rPr>
         <w:t>);</w:t>
       </w:r>
+      <w:proofErr w:type="gramEnd"/>
     </w:p>
     <w:p>
       <w:pPr>
@@ -6915,6 +7146,7 @@
           <w:szCs w:val="21"/>
         </w:rPr>
       </w:pPr>
+      <w:proofErr w:type="gramStart"/>
       <w:r>
         <w:rPr>
           <w:rFonts w:ascii="等线" w:eastAsia="等线" w:hAnsi="等线" w:cs="等线"/>
@@ -6923,6 +7155,7 @@
         </w:rPr>
         <w:t>description</w:t>
       </w:r>
+      <w:proofErr w:type="gramEnd"/>
       <w:r>
         <w:tab/>
         <w:t>text</w:t>
@@ -6955,7 +7188,20 @@
           <w:rFonts w:hint="eastAsia"/>
         </w:rPr>
         <w:tab/>
-        <w:t>numeric(12,2)</w:t>
+      </w:r>
+      <w:proofErr w:type="gramStart"/>
+      <w:r>
+        <w:rPr>
+          <w:rFonts w:hint="eastAsia"/>
+        </w:rPr>
+        <w:t>numeric(</w:t>
+      </w:r>
+      <w:proofErr w:type="gramEnd"/>
+      <w:r>
+        <w:rPr>
+          <w:rFonts w:hint="eastAsia"/>
+        </w:rPr>
+        <w:t>12,2)</w:t>
       </w:r>
       <w:r>
         <w:rPr>
@@ -6988,7 +7234,20 @@
           <w:rFonts w:hint="eastAsia"/>
         </w:rPr>
         <w:tab/>
-        <w:t>varchar(3)</w:t>
+      </w:r>
+      <w:proofErr w:type="gramStart"/>
+      <w:r>
+        <w:rPr>
+          <w:rFonts w:hint="eastAsia"/>
+        </w:rPr>
+        <w:t>varchar(</w:t>
+      </w:r>
+      <w:proofErr w:type="gramEnd"/>
+      <w:r>
+        <w:rPr>
+          <w:rFonts w:hint="eastAsia"/>
+        </w:rPr>
+        <w:t>3)</w:t>
       </w:r>
       <w:r>
         <w:rPr>
@@ -7021,7 +7280,20 @@
           <w:rFonts w:hint="eastAsia"/>
         </w:rPr>
         <w:tab/>
-        <w:t>numeric(12,6)</w:t>
+      </w:r>
+      <w:proofErr w:type="gramStart"/>
+      <w:r>
+        <w:rPr>
+          <w:rFonts w:hint="eastAsia"/>
+        </w:rPr>
+        <w:t>numeric(</w:t>
+      </w:r>
+      <w:proofErr w:type="gramEnd"/>
+      <w:r>
+        <w:rPr>
+          <w:rFonts w:hint="eastAsia"/>
+        </w:rPr>
+        <w:t>12,6)</w:t>
       </w:r>
       <w:r>
         <w:rPr>
@@ -7054,7 +7326,20 @@
           <w:rFonts w:hint="eastAsia"/>
         </w:rPr>
         <w:tab/>
-        <w:t>numeric(12,2)</w:t>
+      </w:r>
+      <w:proofErr w:type="gramStart"/>
+      <w:r>
+        <w:rPr>
+          <w:rFonts w:hint="eastAsia"/>
+        </w:rPr>
+        <w:t>numeric(</w:t>
+      </w:r>
+      <w:proofErr w:type="gramEnd"/>
+      <w:r>
+        <w:rPr>
+          <w:rFonts w:hint="eastAsia"/>
+        </w:rPr>
+        <w:t>12,2)</w:t>
       </w:r>
       <w:r>
         <w:rPr>
@@ -7120,6 +7405,7 @@
         <w:t>created_at</w:t>
       </w:r>
       <w:proofErr w:type="spellEnd"/>
+      <w:proofErr w:type="gramStart"/>
       <w:r>
         <w:t xml:space="preserve">, </w:t>
       </w:r>
@@ -7131,6 +7417,7 @@
         <w:t>timestamptz</w:t>
       </w:r>
       <w:proofErr w:type="spellEnd"/>
+      <w:proofErr w:type="gramEnd"/>
       <w:r>
         <w:tab/>
       </w:r>
@@ -7261,12 +7548,14 @@
         <w:t>account_book_id</w:t>
       </w:r>
       <w:proofErr w:type="spellEnd"/>
+      <w:proofErr w:type="gramStart"/>
       <w:r>
         <w:rPr>
           <w:rFonts w:hint="eastAsia"/>
         </w:rPr>
         <w:t>);</w:t>
       </w:r>
+      <w:proofErr w:type="gramEnd"/>
     </w:p>
     <w:p>
       <w:pPr>
@@ -7292,6 +7581,79 @@
         <w:rPr>
           <w:rFonts w:hint="eastAsia"/>
         </w:rPr>
+        <w:t xml:space="preserve"> ON </w:t>
+      </w:r>
+      <w:proofErr w:type="gramStart"/>
+      <w:r>
+        <w:rPr>
+          <w:rFonts w:hint="eastAsia"/>
+        </w:rPr>
+        <w:t>transactions(</w:t>
+      </w:r>
+      <w:proofErr w:type="spellStart"/>
+      <w:proofErr w:type="gramEnd"/>
+      <w:r>
+        <w:rPr>
+          <w:rFonts w:hint="eastAsia"/>
+        </w:rPr>
+        <w:t>account_book_id</w:t>
+      </w:r>
+      <w:proofErr w:type="spellEnd"/>
+      <w:r>
+        <w:rPr>
+          <w:rFonts w:hint="eastAsia"/>
+        </w:rPr>
+        <w:t xml:space="preserve">, </w:t>
+      </w:r>
+      <w:proofErr w:type="spellStart"/>
+      <w:r>
+        <w:rPr>
+          <w:rFonts w:hint="eastAsia"/>
+        </w:rPr>
+        <w:t>spent_at</w:t>
+      </w:r>
+      <w:proofErr w:type="spellEnd"/>
+      <w:proofErr w:type="gramStart"/>
+      <w:r>
+        <w:rPr>
+          <w:rFonts w:hint="eastAsia"/>
+        </w:rPr>
+        <w:t>);</w:t>
+      </w:r>
+      <w:proofErr w:type="gramEnd"/>
+    </w:p>
+    <w:p>
+      <w:pPr>
+        <w:rPr>
+          <w:rFonts w:hint="eastAsia"/>
+        </w:rPr>
+      </w:pPr>
+      <w:r>
+        <w:rPr>
+          <w:rFonts w:hint="eastAsia"/>
+        </w:rPr>
+        <w:t xml:space="preserve">CREATE INDEX </w:t>
+      </w:r>
+      <w:proofErr w:type="spellStart"/>
+      <w:proofErr w:type="gramStart"/>
+      <w:r>
+        <w:rPr>
+          <w:rFonts w:hint="eastAsia"/>
+        </w:rPr>
+        <w:t>idx</w:t>
+      </w:r>
+      <w:proofErr w:type="gramEnd"/>
+      <w:r>
+        <w:rPr>
+          <w:rFonts w:hint="eastAsia"/>
+        </w:rPr>
+        <w:t>_transactions_category</w:t>
+      </w:r>
+      <w:proofErr w:type="spellEnd"/>
+      <w:r>
+        <w:rPr>
+          <w:rFonts w:hint="eastAsia"/>
+        </w:rPr>
         <w:t xml:space="preserve"> ON transactions(</w:t>
       </w:r>
       <w:proofErr w:type="spellStart"/>
@@ -7299,29 +7661,17 @@
         <w:rPr>
           <w:rFonts w:hint="eastAsia"/>
         </w:rPr>
-        <w:t>account_book_id</w:t>
-      </w:r>
-      <w:proofErr w:type="spellEnd"/>
-      <w:r>
-        <w:rPr>
-          <w:rFonts w:hint="eastAsia"/>
-        </w:rPr>
-        <w:t xml:space="preserve">, </w:t>
-      </w:r>
-      <w:proofErr w:type="spellStart"/>
-      <w:r>
-        <w:rPr>
-          <w:rFonts w:hint="eastAsia"/>
-        </w:rPr>
-        <w:t>spent_at</w:t>
-      </w:r>
-      <w:proofErr w:type="spellEnd"/>
+        <w:t>category_id</w:t>
+      </w:r>
+      <w:proofErr w:type="spellEnd"/>
+      <w:proofErr w:type="gramStart"/>
       <w:r>
         <w:rPr>
           <w:rFonts w:hint="eastAsia"/>
         </w:rPr>
         <w:t>);</w:t>
       </w:r>
+      <w:proofErr w:type="gramEnd"/>
     </w:p>
     <w:p>
       <w:pPr>
@@ -7340,7 +7690,7 @@
         <w:rPr>
           <w:rFonts w:hint="eastAsia"/>
         </w:rPr>
-        <w:t>idx_transactions_category</w:t>
+        <w:t>idx_transactions_parent</w:t>
       </w:r>
       <w:proofErr w:type="spellEnd"/>
       <w:r>
@@ -7354,15 +7704,17 @@
         <w:rPr>
           <w:rFonts w:hint="eastAsia"/>
         </w:rPr>
-        <w:t>category_id</w:t>
-      </w:r>
-      <w:proofErr w:type="spellEnd"/>
+        <w:t>parent_id</w:t>
+      </w:r>
+      <w:proofErr w:type="spellEnd"/>
+      <w:proofErr w:type="gramStart"/>
       <w:r>
         <w:rPr>
           <w:rFonts w:hint="eastAsia"/>
         </w:rPr>
         <w:t>);</w:t>
       </w:r>
+      <w:proofErr w:type="gramEnd"/>
     </w:p>
     <w:p>
       <w:pPr>
@@ -7381,7 +7733,7 @@
         <w:rPr>
           <w:rFonts w:hint="eastAsia"/>
         </w:rPr>
-        <w:t>idx_transactions_parent</w:t>
+        <w:t>idx_transactions_user</w:t>
       </w:r>
       <w:proofErr w:type="spellEnd"/>
       <w:r>
@@ -7395,56 +7747,17 @@
         <w:rPr>
           <w:rFonts w:hint="eastAsia"/>
         </w:rPr>
-        <w:t>parent_id</w:t>
-      </w:r>
-      <w:proofErr w:type="spellEnd"/>
+        <w:t>user_id</w:t>
+      </w:r>
+      <w:proofErr w:type="spellEnd"/>
+      <w:proofErr w:type="gramStart"/>
       <w:r>
         <w:rPr>
           <w:rFonts w:hint="eastAsia"/>
         </w:rPr>
         <w:t>);</w:t>
       </w:r>
-    </w:p>
-    <w:p>
-      <w:pPr>
-        <w:rPr>
-          <w:rFonts w:hint="eastAsia"/>
-        </w:rPr>
-      </w:pPr>
-      <w:r>
-        <w:rPr>
-          <w:rFonts w:hint="eastAsia"/>
-        </w:rPr>
-        <w:t xml:space="preserve">CREATE INDEX </w:t>
-      </w:r>
-      <w:proofErr w:type="spellStart"/>
-      <w:r>
-        <w:rPr>
-          <w:rFonts w:hint="eastAsia"/>
-        </w:rPr>
-        <w:t>idx_transactions_user</w:t>
-      </w:r>
-      <w:proofErr w:type="spellEnd"/>
-      <w:r>
-        <w:rPr>
-          <w:rFonts w:hint="eastAsia"/>
-        </w:rPr>
-        <w:t xml:space="preserve"> ON transactions(</w:t>
-      </w:r>
-      <w:proofErr w:type="spellStart"/>
-      <w:r>
-        <w:rPr>
-          <w:rFonts w:hint="eastAsia"/>
-        </w:rPr>
-        <w:t>user_id</w:t>
-      </w:r>
-      <w:proofErr w:type="spellEnd"/>
-      <w:r>
-        <w:rPr>
-          <w:rFonts w:hint="eastAsia"/>
-        </w:rPr>
-        <w:t>);</w:t>
-      </w:r>
+      <w:proofErr w:type="gramEnd"/>
     </w:p>
     <w:p>
       <w:pPr>
@@ -7550,6 +7863,7 @@
         <w:tab/>
       </w:r>
       <w:proofErr w:type="spellStart"/>
+      <w:proofErr w:type="gramStart"/>
       <w:r>
         <w:rPr>
           <w:rFonts w:hint="eastAsia"/>
@@ -7563,6 +7877,7 @@
         </w:rPr>
         <w:t xml:space="preserve">  FK</w:t>
       </w:r>
+      <w:proofErr w:type="gramEnd"/>
     </w:p>
     <w:p>
       <w:pPr>
@@ -7601,7 +7916,14 @@
         <w:rPr>
           <w:rFonts w:hint="eastAsia"/>
         </w:rPr>
-        <w:t xml:space="preserve"> NULL</w:t>
+        <w:t xml:space="preserve"> </w:t>
+      </w:r>
+      <w:proofErr w:type="gramStart"/>
+      <w:r>
+        <w:rPr>
+          <w:rFonts w:hint="eastAsia"/>
+        </w:rPr>
+        <w:t>NULL</w:t>
       </w:r>
       <w:r>
         <w:rPr>
@@ -7609,6 +7931,7 @@
         </w:rPr>
         <w:t xml:space="preserve">  FK</w:t>
       </w:r>
+      <w:proofErr w:type="gramEnd"/>
     </w:p>
     <w:p>
       <w:pPr>
@@ -7626,7 +7949,14 @@
       </w:r>
       <w:r>
         <w:tab/>
-        <w:t>varchar(10)</w:t>
+      </w:r>
+      <w:proofErr w:type="gramStart"/>
+      <w:r>
+        <w:t>varchar(</w:t>
+      </w:r>
+      <w:proofErr w:type="gramEnd"/>
+      <w:r>
+        <w:t>10)</w:t>
       </w:r>
     </w:p>
     <w:p>
@@ -7669,7 +7999,14 @@
       </w:r>
       <w:r>
         <w:tab/>
-        <w:t>numeric(12,2)</w:t>
+      </w:r>
+      <w:proofErr w:type="gramStart"/>
+      <w:r>
+        <w:t>numeric(</w:t>
+      </w:r>
+      <w:proofErr w:type="gramEnd"/>
+      <w:r>
+        <w:t>12,2)</w:t>
       </w:r>
     </w:p>
     <w:p>
@@ -7684,7 +8021,15 @@
         </w:rPr>
       </w:pPr>
       <w:r>
-        <w:t xml:space="preserve">Currency   varchar(3) </w:t>
+        <w:t xml:space="preserve">Currency   </w:t>
+      </w:r>
+      <w:proofErr w:type="gramStart"/>
+      <w:r>
+        <w:t>varchar(</w:t>
+      </w:r>
+      <w:proofErr w:type="gramEnd"/>
+      <w:r>
+        <w:t xml:space="preserve">3) </w:t>
       </w:r>
     </w:p>
     <w:p>
@@ -7915,12 +8260,14 @@
         <w:t>account_book_id</w:t>
       </w:r>
       <w:proofErr w:type="spellEnd"/>
+      <w:proofErr w:type="gramStart"/>
       <w:r>
         <w:rPr>
           <w:rFonts w:hint="eastAsia"/>
         </w:rPr>
         <w:t>);</w:t>
       </w:r>
+      <w:proofErr w:type="gramEnd"/>
     </w:p>
     <w:p>
       <w:pPr>
@@ -8032,7 +8379,20 @@
           <w:rFonts w:hint="eastAsia"/>
         </w:rPr>
         <w:tab/>
-        <w:t>varchar(3)</w:t>
+      </w:r>
+      <w:proofErr w:type="gramStart"/>
+      <w:r>
+        <w:rPr>
+          <w:rFonts w:hint="eastAsia"/>
+        </w:rPr>
+        <w:t>varchar(</w:t>
+      </w:r>
+      <w:proofErr w:type="gramEnd"/>
+      <w:r>
+        <w:rPr>
+          <w:rFonts w:hint="eastAsia"/>
+        </w:rPr>
+        <w:t>3)</w:t>
       </w:r>
       <w:r>
         <w:rPr>
@@ -8065,7 +8425,20 @@
           <w:rFonts w:hint="eastAsia"/>
         </w:rPr>
         <w:tab/>
-        <w:t>varchar(3)</w:t>
+      </w:r>
+      <w:proofErr w:type="gramStart"/>
+      <w:r>
+        <w:rPr>
+          <w:rFonts w:hint="eastAsia"/>
+        </w:rPr>
+        <w:t>varchar(</w:t>
+      </w:r>
+      <w:proofErr w:type="gramEnd"/>
+      <w:r>
+        <w:rPr>
+          <w:rFonts w:hint="eastAsia"/>
+        </w:rPr>
+        <w:t>3)</w:t>
       </w:r>
       <w:r>
         <w:rPr>
@@ -8096,7 +8469,20 @@
           <w:rFonts w:hint="eastAsia"/>
         </w:rPr>
         <w:tab/>
-        <w:t>numeric(12,6)</w:t>
+      </w:r>
+      <w:proofErr w:type="gramStart"/>
+      <w:r>
+        <w:rPr>
+          <w:rFonts w:hint="eastAsia"/>
+        </w:rPr>
+        <w:t>numeric(</w:t>
+      </w:r>
+      <w:proofErr w:type="gramEnd"/>
+      <w:r>
+        <w:rPr>
+          <w:rFonts w:hint="eastAsia"/>
+        </w:rPr>
+        <w:t>12,6)</w:t>
       </w:r>
       <w:r>
         <w:rPr>
@@ -8116,6 +8502,7 @@
           <w:rFonts w:hint="eastAsia"/>
         </w:rPr>
       </w:pPr>
+      <w:proofErr w:type="gramStart"/>
       <w:r>
         <w:rPr>
           <w:rFonts w:hint="eastAsia"/>
@@ -8141,6 +8528,12 @@
           <w:rFonts w:hint="eastAsia"/>
         </w:rPr>
         <w:tab/>
+      </w:r>
+      <w:proofErr w:type="gramEnd"/>
+      <w:r>
+        <w:rPr>
+          <w:rFonts w:hint="eastAsia"/>
+        </w:rPr>
         <w:t>按日存</w:t>
       </w:r>
     </w:p>
@@ -8256,7 +8649,14 @@
         <w:rPr>
           <w:rFonts w:hint="eastAsia"/>
         </w:rPr>
-        <w:t>exchange_rates</w:t>
+        <w:t>exchange_</w:t>
+      </w:r>
+      <w:proofErr w:type="gramStart"/>
+      <w:r>
+        <w:rPr>
+          <w:rFonts w:hint="eastAsia"/>
+        </w:rPr>
+        <w:t>rates</w:t>
       </w:r>
       <w:proofErr w:type="spellEnd"/>
       <w:r>
@@ -8266,6 +8666,7 @@
         <w:t>(</w:t>
       </w:r>
       <w:proofErr w:type="spellStart"/>
+      <w:proofErr w:type="gramEnd"/>
       <w:r>
         <w:rPr>
           <w:rFonts w:hint="eastAsia"/>
@@ -8291,8 +8692,16 @@
         <w:rPr>
           <w:rFonts w:hint="eastAsia"/>
         </w:rPr>
-        <w:t>, date);</w:t>
-      </w:r>
+        <w:t>, date</w:t>
+      </w:r>
+      <w:proofErr w:type="gramStart"/>
+      <w:r>
+        <w:rPr>
+          <w:rFonts w:hint="eastAsia"/>
+        </w:rPr>
+        <w:t>);</w:t>
+      </w:r>
+      <w:proofErr w:type="gramEnd"/>
     </w:p>
     <w:p>
       <w:pPr>
@@ -8398,6 +8807,7 @@
         <w:tab/>
       </w:r>
       <w:proofErr w:type="spellStart"/>
+      <w:proofErr w:type="gramStart"/>
       <w:r>
         <w:rPr>
           <w:rFonts w:hint="eastAsia"/>
@@ -8411,6 +8821,7 @@
         </w:rPr>
         <w:t xml:space="preserve">  FK</w:t>
       </w:r>
+      <w:proofErr w:type="gramEnd"/>
     </w:p>
     <w:p>
       <w:pPr>
@@ -8435,11 +8846,19 @@
         </w:rPr>
         <w:t xml:space="preserve"> </w:t>
       </w:r>
-      <w:r>
-        <w:rPr>
-          <w:rFonts w:hint="eastAsia"/>
-        </w:rPr>
-        <w:t>varchar(30)</w:t>
+      <w:proofErr w:type="gramStart"/>
+      <w:r>
+        <w:rPr>
+          <w:rFonts w:hint="eastAsia"/>
+        </w:rPr>
+        <w:t>varchar(</w:t>
+      </w:r>
+      <w:proofErr w:type="gramEnd"/>
+      <w:r>
+        <w:rPr>
+          <w:rFonts w:hint="eastAsia"/>
+        </w:rPr>
+        <w:t>30)</w:t>
       </w:r>
     </w:p>
     <w:p>
@@ -8514,7 +8933,20 @@
           <w:rFonts w:hint="eastAsia"/>
         </w:rPr>
         <w:tab/>
-        <w:t>varchar(20)</w:t>
+      </w:r>
+      <w:proofErr w:type="gramStart"/>
+      <w:r>
+        <w:rPr>
+          <w:rFonts w:hint="eastAsia"/>
+        </w:rPr>
+        <w:t>varchar(</w:t>
+      </w:r>
+      <w:proofErr w:type="gramEnd"/>
+      <w:r>
+        <w:rPr>
+          <w:rFonts w:hint="eastAsia"/>
+        </w:rPr>
+        <w:t>20)</w:t>
       </w:r>
     </w:p>
     <w:p>
@@ -8618,12 +9050,14 @@
         <w:t>user_id</w:t>
       </w:r>
       <w:proofErr w:type="spellEnd"/>
+      <w:proofErr w:type="gramStart"/>
       <w:r>
         <w:rPr>
           <w:rFonts w:hint="eastAsia"/>
         </w:rPr>
         <w:t>);</w:t>
       </w:r>
+      <w:proofErr w:type="gramEnd"/>
     </w:p>
     <w:p>
       <w:pPr>
@@ -8649,8 +9083,16 @@
         <w:rPr>
           <w:rFonts w:hint="eastAsia"/>
         </w:rPr>
-        <w:t xml:space="preserve"> ON notifications(status);</w:t>
-      </w:r>
+        <w:t xml:space="preserve"> ON notifications(status</w:t>
+      </w:r>
+      <w:proofErr w:type="gramStart"/>
+      <w:r>
+        <w:rPr>
+          <w:rFonts w:hint="eastAsia"/>
+        </w:rPr>
+        <w:t>);</w:t>
+      </w:r>
+      <w:proofErr w:type="gramEnd"/>
     </w:p>
     <w:p>
       <w:pPr>
@@ -8769,6 +9211,7 @@
         <w:tab/>
       </w:r>
       <w:proofErr w:type="spellStart"/>
+      <w:proofErr w:type="gramStart"/>
       <w:r>
         <w:rPr>
           <w:rFonts w:hint="eastAsia"/>
@@ -8782,6 +9225,7 @@
         </w:rPr>
         <w:t xml:space="preserve">  FK</w:t>
       </w:r>
+      <w:proofErr w:type="gramEnd"/>
     </w:p>
     <w:p>
       <w:pPr>
@@ -8991,12 +9435,14 @@
         <w:t>user_id</w:t>
       </w:r>
       <w:proofErr w:type="spellEnd"/>
+      <w:proofErr w:type="gramStart"/>
       <w:r>
         <w:rPr>
           <w:rFonts w:hint="eastAsia"/>
         </w:rPr>
         <w:t>);</w:t>
       </w:r>
+      <w:proofErr w:type="gramEnd"/>
     </w:p>
     <w:p>
       <w:pPr>
@@ -9046,12 +9492,14 @@
         <w:t>expires_at</w:t>
       </w:r>
       <w:proofErr w:type="spellEnd"/>
+      <w:proofErr w:type="gramStart"/>
       <w:r>
         <w:rPr>
           <w:rFonts w:hint="eastAsia"/>
         </w:rPr>
         <w:t>);</w:t>
       </w:r>
+      <w:proofErr w:type="gramEnd"/>
     </w:p>
     <w:p>
       <w:pPr>
@@ -9101,12 +9549,14 @@
         <w:t>refresh_token</w:t>
       </w:r>
       <w:proofErr w:type="spellEnd"/>
+      <w:proofErr w:type="gramStart"/>
       <w:r>
         <w:rPr>
           <w:rFonts w:hint="eastAsia"/>
         </w:rPr>
         <w:t>);</w:t>
       </w:r>
+      <w:proofErr w:type="gramEnd"/>
     </w:p>
     <w:p>
       <w:pPr>
@@ -9260,7 +9710,14 @@
         <w:rPr>
           <w:rFonts w:hint="eastAsia"/>
         </w:rPr>
-        <w:t>target_type</w:t>
+        <w:t>target_</w:t>
+      </w:r>
+      <w:proofErr w:type="gramStart"/>
+      <w:r>
+        <w:rPr>
+          <w:rFonts w:hint="eastAsia"/>
+        </w:rPr>
+        <w:t>type</w:t>
       </w:r>
       <w:proofErr w:type="spellEnd"/>
       <w:r>
@@ -9269,6 +9726,7 @@
         </w:rPr>
         <w:t xml:space="preserve">  text</w:t>
       </w:r>
+      <w:proofErr w:type="gramEnd"/>
     </w:p>
     <w:p>
       <w:pPr>
@@ -9286,7 +9744,14 @@
         <w:rPr>
           <w:rFonts w:hint="eastAsia"/>
         </w:rPr>
-        <w:t>target_id</w:t>
+        <w:t>target_</w:t>
+      </w:r>
+      <w:proofErr w:type="gramStart"/>
+      <w:r>
+        <w:rPr>
+          <w:rFonts w:hint="eastAsia"/>
+        </w:rPr>
+        <w:t>id</w:t>
       </w:r>
       <w:proofErr w:type="spellEnd"/>
       <w:r>
@@ -9303,6 +9768,7 @@
         <w:t>uuid</w:t>
       </w:r>
       <w:proofErr w:type="spellEnd"/>
+      <w:proofErr w:type="gramEnd"/>
     </w:p>
     <w:p>
       <w:pPr>
@@ -9315,11 +9781,19 @@
           <w:rFonts w:hint="eastAsia"/>
         </w:rPr>
       </w:pPr>
-      <w:r>
-        <w:rPr>
-          <w:rFonts w:hint="eastAsia"/>
-        </w:rPr>
-        <w:t xml:space="preserve">detail </w:t>
+      <w:proofErr w:type="gramStart"/>
+      <w:r>
+        <w:rPr>
+          <w:rFonts w:hint="eastAsia"/>
+        </w:rPr>
+        <w:t>detail</w:t>
+      </w:r>
+      <w:proofErr w:type="gramEnd"/>
+      <w:r>
+        <w:rPr>
+          <w:rFonts w:hint="eastAsia"/>
+        </w:rPr>
+        <w:t xml:space="preserve"> </w:t>
       </w:r>
       <w:proofErr w:type="spellStart"/>
       <w:r>
@@ -9353,7 +9827,21 @@
         <w:rPr>
           <w:rFonts w:hint="eastAsia"/>
         </w:rPr>
-        <w:t xml:space="preserve"> varchar(45)</w:t>
+        <w:t xml:space="preserve"> </w:t>
+      </w:r>
+      <w:proofErr w:type="gramStart"/>
+      <w:r>
+        <w:rPr>
+          <w:rFonts w:hint="eastAsia"/>
+        </w:rPr>
+        <w:t>varchar(</w:t>
+      </w:r>
+      <w:proofErr w:type="gramEnd"/>
+      <w:r>
+        <w:rPr>
+          <w:rFonts w:hint="eastAsia"/>
+        </w:rPr>
+        <w:t>45)</w:t>
       </w:r>
       <w:r>
         <w:rPr>
@@ -12053,8 +12541,16 @@
         <w:rPr>
           <w:rFonts w:hint="eastAsia"/>
         </w:rPr>
-        <w:t>/auth</w:t>
-      </w:r>
+        <w:t>/</w:t>
+      </w:r>
+      <w:proofErr w:type="gramStart"/>
+      <w:r>
+        <w:rPr>
+          <w:rFonts w:hint="eastAsia"/>
+        </w:rPr>
+        <w:t>auth</w:t>
+      </w:r>
+      <w:proofErr w:type="gramEnd"/>
     </w:p>
     <w:p>
       <w:pPr>
@@ -12071,8 +12567,16 @@
         <w:rPr>
           <w:rFonts w:hint="eastAsia"/>
         </w:rPr>
-        <w:t>/users</w:t>
-      </w:r>
+        <w:t>/</w:t>
+      </w:r>
+      <w:proofErr w:type="gramStart"/>
+      <w:r>
+        <w:rPr>
+          <w:rFonts w:hint="eastAsia"/>
+        </w:rPr>
+        <w:t>users</w:t>
+      </w:r>
+      <w:proofErr w:type="gramEnd"/>
     </w:p>
     <w:p>
       <w:pPr>
@@ -12091,12 +12595,14 @@
         </w:rPr>
         <w:t>/</w:t>
       </w:r>
+      <w:proofErr w:type="gramStart"/>
       <w:r>
         <w:rPr>
           <w:rFonts w:hint="eastAsia"/>
         </w:rPr>
         <w:t>accounts</w:t>
       </w:r>
+      <w:proofErr w:type="gramEnd"/>
     </w:p>
     <w:p>
       <w:pPr>
@@ -12115,6 +12621,7 @@
         </w:rPr>
         <w:t>/</w:t>
       </w:r>
+      <w:proofErr w:type="gramStart"/>
       <w:r>
         <w:rPr>
           <w:rFonts w:hint="eastAsia"/>
@@ -12127,6 +12634,7 @@
         </w:rPr>
         <w:t>s</w:t>
       </w:r>
+      <w:proofErr w:type="gramEnd"/>
     </w:p>
     <w:p>
       <w:pPr>
@@ -12143,8 +12651,16 @@
         <w:rPr>
           <w:rFonts w:hint="eastAsia"/>
         </w:rPr>
-        <w:t>/categories</w:t>
-      </w:r>
+        <w:t>/</w:t>
+      </w:r>
+      <w:proofErr w:type="gramStart"/>
+      <w:r>
+        <w:rPr>
+          <w:rFonts w:hint="eastAsia"/>
+        </w:rPr>
+        <w:t>categories</w:t>
+      </w:r>
+      <w:proofErr w:type="gramEnd"/>
     </w:p>
     <w:p>
       <w:pPr>
@@ -12163,6 +12679,7 @@
         </w:rPr>
         <w:t>/</w:t>
       </w:r>
+      <w:proofErr w:type="gramStart"/>
       <w:r>
         <w:rPr>
           <w:rFonts w:hint="eastAsia"/>
@@ -12181,6 +12698,7 @@
         </w:rPr>
         <w:t>cs</w:t>
       </w:r>
+      <w:proofErr w:type="gramEnd"/>
     </w:p>
     <w:p>
       <w:pPr>
@@ -12197,7 +12715,14 @@
         <w:rPr>
           <w:rFonts w:hint="eastAsia"/>
         </w:rPr>
-        <w:t>/budget</w:t>
+        <w:t>/</w:t>
+      </w:r>
+      <w:proofErr w:type="gramStart"/>
+      <w:r>
+        <w:rPr>
+          <w:rFonts w:hint="eastAsia"/>
+        </w:rPr>
+        <w:t>budget</w:t>
       </w:r>
       <w:r>
         <w:rPr>
@@ -12205,6 +12730,7 @@
         </w:rPr>
         <w:t>s</w:t>
       </w:r>
+      <w:proofErr w:type="gramEnd"/>
     </w:p>
     <w:p>
       <w:pPr>
@@ -12223,12 +12749,14 @@
         </w:rPr>
         <w:t>/</w:t>
       </w:r>
+      <w:proofErr w:type="gramStart"/>
       <w:r>
         <w:rPr>
           <w:rFonts w:hint="eastAsia"/>
         </w:rPr>
         <w:t>import</w:t>
       </w:r>
+      <w:proofErr w:type="gramEnd"/>
     </w:p>
     <w:p>
       <w:pPr>
@@ -12245,8 +12773,16 @@
         <w:rPr>
           <w:rFonts w:hint="eastAsia"/>
         </w:rPr>
-        <w:t>/export</w:t>
-      </w:r>
+        <w:t>/</w:t>
+      </w:r>
+      <w:proofErr w:type="gramStart"/>
+      <w:r>
+        <w:rPr>
+          <w:rFonts w:hint="eastAsia"/>
+        </w:rPr>
+        <w:t>export</w:t>
+      </w:r>
+      <w:proofErr w:type="gramEnd"/>
     </w:p>
     <w:p>
       <w:pPr>
@@ -12263,8 +12799,16 @@
         <w:rPr>
           <w:rFonts w:hint="eastAsia"/>
         </w:rPr>
-        <w:t>/exchange</w:t>
-      </w:r>
+        <w:t>/</w:t>
+      </w:r>
+      <w:proofErr w:type="gramStart"/>
+      <w:r>
+        <w:rPr>
+          <w:rFonts w:hint="eastAsia"/>
+        </w:rPr>
+        <w:t>exchange</w:t>
+      </w:r>
+      <w:proofErr w:type="gramEnd"/>
       <w:r>
         <w:rPr>
           <w:rFonts w:hint="eastAsia"/>
@@ -12293,7 +12837,14 @@
         <w:rPr>
           <w:rFonts w:hint="eastAsia"/>
         </w:rPr>
-        <w:t>/notification</w:t>
+        <w:t>/</w:t>
+      </w:r>
+      <w:proofErr w:type="gramStart"/>
+      <w:r>
+        <w:rPr>
+          <w:rFonts w:hint="eastAsia"/>
+        </w:rPr>
+        <w:t>notification</w:t>
       </w:r>
       <w:r>
         <w:rPr>
@@ -12301,6 +12852,7 @@
         </w:rPr>
         <w:t>s</w:t>
       </w:r>
+      <w:proofErr w:type="gramEnd"/>
     </w:p>
     <w:p>
       <w:pPr>
@@ -12317,8 +12869,16 @@
         <w:rPr>
           <w:rFonts w:hint="eastAsia"/>
         </w:rPr>
-        <w:t>/admin</w:t>
-      </w:r>
+        <w:t>/</w:t>
+      </w:r>
+      <w:proofErr w:type="gramStart"/>
+      <w:r>
+        <w:rPr>
+          <w:rFonts w:hint="eastAsia"/>
+        </w:rPr>
+        <w:t>admin</w:t>
+      </w:r>
+      <w:proofErr w:type="gramEnd"/>
     </w:p>
     <w:p>
       <w:pPr>
@@ -12337,12 +12897,14 @@
         </w:rPr>
         <w:t>/</w:t>
       </w:r>
+      <w:proofErr w:type="gramStart"/>
       <w:r>
         <w:rPr>
           <w:rFonts w:hint="eastAsia"/>
         </w:rPr>
         <w:t>report</w:t>
       </w:r>
+      <w:proofErr w:type="gramEnd"/>
     </w:p>
     <w:p>
       <w:pPr>
@@ -12359,27 +12921,49 @@
         <w:rPr>
           <w:rFonts w:hint="eastAsia"/>
         </w:rPr>
-        <w:t>/ai</w:t>
-      </w:r>
-    </w:p>
-    <w:p>
-      <w:pPr>
-        <w:rPr>
-          <w:rFonts w:hint="eastAsia"/>
-        </w:rPr>
-      </w:pPr>
-    </w:p>
-    <w:p>
-      <w:pPr>
-        <w:rPr>
-          <w:rFonts w:hint="eastAsia"/>
-        </w:rPr>
-      </w:pPr>
-      <w:r>
-        <w:rPr>
-          <w:rFonts w:hint="eastAsia"/>
-        </w:rPr>
-        <w:t>*管理员功能要全都房间/admin，不能使用其它组去鉴权，要完全隔离，这样</w:t>
+        <w:t>/</w:t>
+      </w:r>
+      <w:proofErr w:type="gramStart"/>
+      <w:r>
+        <w:rPr>
+          <w:rFonts w:hint="eastAsia"/>
+        </w:rPr>
+        <w:t>ai</w:t>
+      </w:r>
+      <w:proofErr w:type="gramEnd"/>
+    </w:p>
+    <w:p>
+      <w:pPr>
+        <w:rPr>
+          <w:rFonts w:hint="eastAsia"/>
+        </w:rPr>
+      </w:pPr>
+    </w:p>
+    <w:p>
+      <w:pPr>
+        <w:rPr>
+          <w:rFonts w:hint="eastAsia"/>
+        </w:rPr>
+      </w:pPr>
+      <w:r>
+        <w:rPr>
+          <w:rFonts w:hint="eastAsia"/>
+        </w:rPr>
+        <w:t>*管理员功能要全都房间/admin，不能使用其它</w:t>
+      </w:r>
+      <w:proofErr w:type="gramStart"/>
+      <w:r>
+        <w:rPr>
+          <w:rFonts w:hint="eastAsia"/>
+        </w:rPr>
+        <w:t>组去鉴权</w:t>
+      </w:r>
+      <w:proofErr w:type="gramEnd"/>
+      <w:r>
+        <w:rPr>
+          <w:rFonts w:hint="eastAsia"/>
+        </w:rPr>
+        <w:t>，要完全隔离，这样</w:t>
       </w:r>
       <w:r>
         <w:rPr>
@@ -13546,7 +14130,21 @@
         <w:rPr>
           <w:rFonts w:hint="eastAsia"/>
         </w:rPr>
-        <w:t>每一行子消费最右侧有delete按钮，</w:t>
+        <w:t>每一行</w:t>
+      </w:r>
+      <w:proofErr w:type="gramStart"/>
+      <w:r>
+        <w:rPr>
+          <w:rFonts w:hint="eastAsia"/>
+        </w:rPr>
+        <w:t>子消费</w:t>
+      </w:r>
+      <w:proofErr w:type="gramEnd"/>
+      <w:r>
+        <w:rPr>
+          <w:rFonts w:hint="eastAsia"/>
+        </w:rPr>
+        <w:t>最右侧有delete按钮，</w:t>
       </w:r>
     </w:p>
     <w:p>
@@ -13606,7 +14204,21 @@
         <w:rPr>
           <w:rFonts w:hint="eastAsia"/>
         </w:rPr>
-        <w:t>显示当前实时的总金额（子消费的合计），以及根据这个总金额和</w:t>
+        <w:t>显示当前实时的总金额（</w:t>
+      </w:r>
+      <w:proofErr w:type="gramStart"/>
+      <w:r>
+        <w:rPr>
+          <w:rFonts w:hint="eastAsia"/>
+        </w:rPr>
+        <w:t>子消费</w:t>
+      </w:r>
+      <w:proofErr w:type="gramEnd"/>
+      <w:r>
+        <w:rPr>
+          <w:rFonts w:hint="eastAsia"/>
+        </w:rPr>
+        <w:t>的合计），以及根据这个总金额和</w:t>
       </w:r>
       <w:r>
         <w:rPr>
@@ -13661,7 +14273,27 @@
           <w:color w:val="000000" w:themeColor="text1"/>
           <w:sz w:val="32"/>
         </w:rPr>
-        <w:t>获取饼图数据流程</w:t>
+        <w:t>获取</w:t>
+      </w:r>
+      <w:proofErr w:type="gramStart"/>
+      <w:r>
+        <w:rPr>
+          <w:rFonts w:hint="eastAsia"/>
+          <w:b/>
+          <w:color w:val="000000" w:themeColor="text1"/>
+          <w:sz w:val="32"/>
+        </w:rPr>
+        <w:t>饼图数据</w:t>
+      </w:r>
+      <w:proofErr w:type="gramEnd"/>
+      <w:r>
+        <w:rPr>
+          <w:rFonts w:hint="eastAsia"/>
+          <w:b/>
+          <w:color w:val="000000" w:themeColor="text1"/>
+          <w:sz w:val="32"/>
+        </w:rPr>
+        <w:t>流程</w:t>
       </w:r>
     </w:p>
     <w:p>
@@ -13837,7 +14469,21 @@
         <w:rPr>
           <w:rFonts w:hint="eastAsia"/>
         </w:rPr>
-        <w:t>用户使用类别下拉框选取要看的类别（有全选选项）</w:t>
+        <w:t>用户使用类别下拉框选取要看的类别（</w:t>
+      </w:r>
+      <w:proofErr w:type="gramStart"/>
+      <w:r>
+        <w:rPr>
+          <w:rFonts w:hint="eastAsia"/>
+        </w:rPr>
+        <w:t>有全选选项</w:t>
+      </w:r>
+      <w:proofErr w:type="gramEnd"/>
+      <w:r>
+        <w:rPr>
+          <w:rFonts w:hint="eastAsia"/>
+        </w:rPr>
+        <w:t>）</w:t>
       </w:r>
     </w:p>
     <w:p>
@@ -13875,18 +14521,22 @@
         </w:rPr>
         <w:t>被添加的类别出现在下方，可以点击</w:t>
       </w:r>
+      <w:proofErr w:type="gramStart"/>
       <w:r>
         <w:t>”</w:t>
       </w:r>
+      <w:proofErr w:type="gramEnd"/>
       <w:r>
         <w:rPr>
           <w:rFonts w:hint="eastAsia"/>
         </w:rPr>
         <w:t>x</w:t>
       </w:r>
+      <w:proofErr w:type="gramStart"/>
       <w:r>
         <w:t>”</w:t>
       </w:r>
+      <w:proofErr w:type="gramEnd"/>
       <w:r>
         <w:rPr>
           <w:rFonts w:hint="eastAsia"/>
@@ -14025,7 +14675,21 @@
         <w:rPr>
           <w:rFonts w:hint="eastAsia"/>
         </w:rPr>
-        <w:t>前端页面对文件进行合规性检查</w:t>
+        <w:t>前端页面对文件进行合</w:t>
+      </w:r>
+      <w:proofErr w:type="gramStart"/>
+      <w:r>
+        <w:rPr>
+          <w:rFonts w:hint="eastAsia"/>
+        </w:rPr>
+        <w:t>规</w:t>
+      </w:r>
+      <w:proofErr w:type="gramEnd"/>
+      <w:r>
+        <w:rPr>
+          <w:rFonts w:hint="eastAsia"/>
+        </w:rPr>
+        <w:t>性检查</w:t>
       </w:r>
     </w:p>
     <w:p>
@@ -14815,7 +15479,21 @@
         <w:rPr>
           <w:rFonts w:hint="eastAsia"/>
         </w:rPr>
-        <w:t>- 热数据缓存（如分类列表、汇率）</w:t>
+        <w:t xml:space="preserve">- </w:t>
+      </w:r>
+      <w:proofErr w:type="gramStart"/>
+      <w:r>
+        <w:rPr>
+          <w:rFonts w:hint="eastAsia"/>
+        </w:rPr>
+        <w:t>热数据</w:t>
+      </w:r>
+      <w:proofErr w:type="gramEnd"/>
+      <w:r>
+        <w:rPr>
+          <w:rFonts w:hint="eastAsia"/>
+        </w:rPr>
+        <w:t>缓存（如分类列表、汇率）</w:t>
       </w:r>
     </w:p>
     <w:p>
@@ -14900,7 +15578,21 @@
         <w:rPr>
           <w:rFonts w:hint="eastAsia"/>
         </w:rPr>
-        <w:t>- 定期预计算月统计数据</w:t>
+        <w:t>- 定期</w:t>
+      </w:r>
+      <w:proofErr w:type="gramStart"/>
+      <w:r>
+        <w:rPr>
+          <w:rFonts w:hint="eastAsia"/>
+        </w:rPr>
+        <w:t>预计算月统计</w:t>
+      </w:r>
+      <w:proofErr w:type="gramEnd"/>
+      <w:r>
+        <w:rPr>
+          <w:rFonts w:hint="eastAsia"/>
+        </w:rPr>
+        <w:t>数据</w:t>
       </w:r>
     </w:p>
     <w:p>
@@ -14953,12 +15645,28 @@
           <w:rFonts w:hint="eastAsia"/>
         </w:rPr>
       </w:pPr>
-      <w:r>
-        <w:rPr>
-          <w:rFonts w:hint="eastAsia"/>
-        </w:rPr>
-        <w:t>{ code, message, details }</w:t>
-      </w:r>
+      <w:proofErr w:type="gramStart"/>
+      <w:r>
+        <w:rPr>
+          <w:rFonts w:hint="eastAsia"/>
+        </w:rPr>
+        <w:t>{ code</w:t>
+      </w:r>
+      <w:proofErr w:type="gramEnd"/>
+      <w:r>
+        <w:rPr>
+          <w:rFonts w:hint="eastAsia"/>
+        </w:rPr>
+        <w:t xml:space="preserve">, message, </w:t>
+      </w:r>
+      <w:proofErr w:type="gramStart"/>
+      <w:r>
+        <w:rPr>
+          <w:rFonts w:hint="eastAsia"/>
+        </w:rPr>
+        <w:t>details }</w:t>
+      </w:r>
+      <w:proofErr w:type="gramEnd"/>
     </w:p>
     <w:p>
       <w:pPr>

</xml_diff>